<commit_message>
Changed LR2 (2 TIMES)
</commit_message>
<xml_diff>
--- a/LR2/40.docx
+++ b/LR2/40.docx
@@ -4,8 +4,8 @@
   <w:body>
     <w:p>
       <w:pPr>
-        <w:spacing w:before="113" w:after="113" w:line="360" w:lineRule="auto"/>
-        <w:ind w:left="170" w:right="85" w:firstLine="680"/>
+        <w:spacing w:line="360" w:lineRule="auto"/>
+        <w:ind w:firstLine="709"/>
         <w:jc w:val="both"/>
         <w:rPr>
           <w:rFonts w:ascii="Times New Roman" w:hAnsi="Times New Roman"/>
@@ -56,8 +56,8 @@
     </w:p>
     <w:p>
       <w:pPr>
-        <w:spacing w:before="113" w:after="113" w:line="360" w:lineRule="auto"/>
-        <w:ind w:left="170" w:right="85" w:firstLine="680"/>
+        <w:spacing w:line="360" w:lineRule="auto"/>
+        <w:ind w:firstLine="709"/>
         <w:jc w:val="both"/>
         <w:rPr>
           <w:rFonts w:ascii="Times New Roman" w:hAnsi="Times New Roman"/>
@@ -71,15 +71,7 @@
           <w:color w:val="000000" w:themeColor="text1"/>
           <w:sz w:val="28"/>
         </w:rPr>
-        <w:t xml:space="preserve">Потом </w:t>
-      </w:r>
-      <w:r>
-        <w:rPr>
-          <w:rFonts w:ascii="Times New Roman" w:hAnsi="Times New Roman"/>
-          <w:color w:val="000000" w:themeColor="text1"/>
-          <w:sz w:val="28"/>
-        </w:rPr>
-        <w:t>меня представили другому человеку. Потом еще. Я почувствовал, как внутри поднялась новая волна раздражения, и мой желудок начал сжиматься от голода. Вид еды был жутким, а желудок предательски заурчал.</w:t>
+        <w:t>Потом меня представили другому человеку. Потом еще. Я почувствовал, как внутри поднялась новая волна раздражения, и мой желудок начал сжиматься от голода. Вид еды был жутким, а желудок предательски заурчал.</w:t>
       </w:r>
     </w:p>
     <w:p>
@@ -87,8 +79,8 @@
         <w:tabs>
           <w:tab w:val="left" w:pos="714"/>
         </w:tabs>
-        <w:spacing w:before="113" w:after="113" w:line="360" w:lineRule="auto"/>
-        <w:ind w:left="170" w:right="85" w:firstLine="680"/>
+        <w:spacing w:line="360" w:lineRule="auto"/>
+        <w:ind w:firstLine="709"/>
         <w:jc w:val="both"/>
         <w:rPr>
           <w:rFonts w:ascii="Times New Roman" w:hAnsi="Times New Roman"/>
@@ -102,29 +94,13 @@
           <w:color w:val="000000" w:themeColor="text1"/>
           <w:sz w:val="28"/>
         </w:rPr>
-        <w:t>Когда отец наконец отпустил меня, я вздохнул с облегчен</w:t>
-      </w:r>
-      <w:r>
-        <w:rPr>
-          <w:rFonts w:ascii="Times New Roman" w:hAnsi="Times New Roman"/>
-          <w:color w:val="000000" w:themeColor="text1"/>
-          <w:sz w:val="28"/>
-        </w:rPr>
-        <w:t>ием. Идти прямо к столу с едой было бы слишком неприлично, поэтому ничего не оставалось, как брести по проходу, медленно приближаясь к ближайшему столику. Мне приходилось постоянно напоминать себе, что эта проклятая вечеринка очень важна для меня и моего п</w:t>
-      </w:r>
-      <w:r>
-        <w:rPr>
-          <w:rFonts w:ascii="Times New Roman" w:hAnsi="Times New Roman"/>
-          <w:color w:val="000000" w:themeColor="text1"/>
-          <w:sz w:val="28"/>
-        </w:rPr>
-        <w:t>апы, поэтому я должен был соблюдать рамки приличия. В свете этого было бы излишне бестактно набрасываться на еду.</w:t>
+        <w:t>Когда отец наконец отпустил меня, я вздохнул с облегчением. Идти прямо к столу с едой было бы слишком неприлично, поэтому ничего не оставалось, как брести по проходу, медленно приближаясь к ближайшему столику. Мне приходилось постоянно напоминать себе, что эта проклятая вечеринка очень важна для меня и моего папы, поэтому я должен был соблюдать рамки приличия. В свете этого было бы излишне бестактно набрасываться на еду.</w:t>
       </w:r>
     </w:p>
     <w:p>
       <w:pPr>
-        <w:spacing w:before="113" w:after="113" w:line="360" w:lineRule="auto"/>
-        <w:ind w:left="170" w:right="85" w:firstLine="680"/>
+        <w:spacing w:line="360" w:lineRule="auto"/>
+        <w:ind w:firstLine="709"/>
         <w:jc w:val="both"/>
         <w:rPr>
           <w:rFonts w:ascii="Times New Roman" w:hAnsi="Times New Roman"/>
@@ -138,15 +114,7 @@
           <w:color w:val="000000" w:themeColor="text1"/>
           <w:sz w:val="28"/>
         </w:rPr>
-        <w:t>И все бы ничего, если бы каждая остановка за столом с замысловатыми блюдами не предполагала выполнения определенных социальных обязанностей. П</w:t>
-      </w:r>
-      <w:r>
-        <w:rPr>
-          <w:rFonts w:ascii="Times New Roman" w:hAnsi="Times New Roman"/>
-          <w:color w:val="000000" w:themeColor="text1"/>
-          <w:sz w:val="28"/>
-        </w:rPr>
-        <w:t>очему</w:t>
+        <w:t>И все бы ничего, если бы каждая остановка за столом с замысловатыми блюдами не предполагала выполнения определенных социальных обязанностей. Почему</w:t>
       </w:r>
       <w:r>
         <w:rPr>
@@ -162,21 +130,13 @@
           <w:color w:val="000000" w:themeColor="text1"/>
           <w:sz w:val="28"/>
         </w:rPr>
-        <w:t>то все считали своим долгом заметить меня, выразить радость по этому ограниченному, но обязательному случаю, подойти и поприветствовать мою скромную особу столь же многословную, сколь и фальшивую. И после неискреннего восхищения и еще менее искренних</w:t>
-      </w:r>
-      <w:r>
-        <w:rPr>
-          <w:rFonts w:ascii="Times New Roman" w:hAnsi="Times New Roman"/>
-          <w:color w:val="000000" w:themeColor="text1"/>
-          <w:sz w:val="28"/>
-        </w:rPr>
-        <w:t xml:space="preserve"> улыбок заставили меня завести краткий, но не менее грустный разговор ни о чем.</w:t>
+        <w:t>то все считали своим долгом заметить меня, выразить радость по этому ограниченному, но обязательному случаю, подойти и поприветствовать мою скромную особу столь же многословную, сколь и фальшивую. И после неискреннего восхищения и еще менее искренних улыбок заставили меня завести краткий, но не менее грустный разговор ни о чем.</w:t>
       </w:r>
     </w:p>
     <w:p>
       <w:pPr>
-        <w:spacing w:before="113" w:after="113" w:line="360" w:lineRule="auto"/>
-        <w:ind w:left="170" w:right="85" w:firstLine="680"/>
+        <w:spacing w:line="360" w:lineRule="auto"/>
+        <w:ind w:firstLine="709"/>
         <w:jc w:val="both"/>
         <w:rPr>
           <w:rFonts w:ascii="Times New Roman" w:hAnsi="Times New Roman"/>
@@ -190,15 +150,7 @@
           <w:color w:val="000000" w:themeColor="text1"/>
           <w:sz w:val="28"/>
         </w:rPr>
-        <w:t>Самое смешное, что большинство из этих людей этого не знали. В общем. Но они я – да. Поэтому моей тушке ничего не оставалось, как со стоическим спокойствием выносить наполненны</w:t>
-      </w:r>
-      <w:r>
-        <w:rPr>
-          <w:rFonts w:ascii="Times New Roman" w:hAnsi="Times New Roman"/>
-          <w:color w:val="000000" w:themeColor="text1"/>
-          <w:sz w:val="28"/>
-        </w:rPr>
-        <w:t>е нездоровым любопытством мнения женщин</w:t>
+        <w:t>Самое смешное, что большинство из этих людей этого не знали. В общем. Но они я – да. Поэтому моей тушке ничего не оставалось, как со стоическим спокойствием выносить наполненные нездоровым любопытством мнения женщин</w:t>
       </w:r>
       <w:r>
         <w:rPr>
@@ -235,8 +187,8 @@
     </w:p>
     <w:p>
       <w:pPr>
-        <w:spacing w:before="113" w:after="113" w:line="360" w:lineRule="auto"/>
-        <w:ind w:left="170" w:right="85" w:firstLine="680"/>
+        <w:spacing w:line="360" w:lineRule="auto"/>
+        <w:ind w:firstLine="709"/>
         <w:jc w:val="both"/>
         <w:rPr>
           <w:rFonts w:ascii="Times New Roman" w:hAnsi="Times New Roman"/>
@@ -251,15 +203,7 @@
           <w:sz w:val="28"/>
         </w:rPr>
         <w:lastRenderedPageBreak/>
-        <w:t>Несколько раз приходилось с холодной улыбкой извиняться, затеряться в толпе, сославшись на неотложные дела, чтобы быстро закрыть очередной пустой разговор с очере</w:t>
-      </w:r>
-      <w:r>
-        <w:rPr>
-          <w:rFonts w:ascii="Times New Roman" w:hAnsi="Times New Roman"/>
-          <w:color w:val="000000" w:themeColor="text1"/>
-          <w:sz w:val="28"/>
-        </w:rPr>
-        <w:t xml:space="preserve">дным собеседником, который неожиданно заинтересовался проектом </w:t>
+        <w:t xml:space="preserve">Несколько раз приходилось с холодной улыбкой извиняться, затеряться в толпе, сославшись на неотложные дела, чтобы быстро закрыть очередной пустой разговор с очередным собеседником, который неожиданно заинтересовался проектом </w:t>
       </w:r>
       <w:r>
         <w:rPr>
@@ -296,8 +240,8 @@
     </w:p>
     <w:p>
       <w:pPr>
-        <w:spacing w:before="113" w:after="113" w:line="360" w:lineRule="auto"/>
-        <w:ind w:left="170" w:right="85" w:firstLine="680"/>
+        <w:spacing w:line="360" w:lineRule="auto"/>
+        <w:ind w:firstLine="709"/>
         <w:jc w:val="both"/>
         <w:rPr>
           <w:rFonts w:ascii="Times New Roman" w:hAnsi="Times New Roman"/>
@@ -311,21 +255,13 @@
           <w:color w:val="000000" w:themeColor="text1"/>
           <w:sz w:val="28"/>
         </w:rPr>
-        <w:t>Нет, все было не так уж плохо. Иногда я встречал действительно интересных людей. Также я знал некоторых гостей (например, здесь присутствовали все сотрудники отдела №118 или капит</w:t>
-      </w:r>
-      <w:r>
-        <w:rPr>
-          <w:rFonts w:ascii="Times New Roman" w:hAnsi="Times New Roman"/>
-          <w:color w:val="000000" w:themeColor="text1"/>
-          <w:sz w:val="28"/>
-        </w:rPr>
-        <w:t>ан Стейси с дочерью), и короткие беседы с ними совсем не могли быть грустными.</w:t>
+        <w:t>Нет, все было не так уж плохо. Иногда я встречал действительно интересных людей. Также я знал некоторых гостей (например, здесь присутствовали все сотрудники отдела №118 или капитан Стейси с дочерью), и короткие беседы с ними совсем не могли быть грустными.</w:t>
       </w:r>
     </w:p>
     <w:p>
       <w:pPr>
-        <w:spacing w:before="113" w:after="113" w:line="360" w:lineRule="auto"/>
-        <w:ind w:left="170" w:right="85" w:firstLine="680"/>
+        <w:spacing w:line="360" w:lineRule="auto"/>
+        <w:ind w:firstLine="709"/>
         <w:jc w:val="both"/>
         <w:rPr>
           <w:rFonts w:ascii="Times New Roman" w:hAnsi="Times New Roman"/>
@@ -389,21 +325,13 @@
           <w:color w:val="000000" w:themeColor="text1"/>
           <w:sz w:val="28"/>
         </w:rPr>
-        <w:t>Пауку, что он такую дев</w:t>
-      </w:r>
-      <w:r>
-        <w:rPr>
-          <w:rFonts w:ascii="Times New Roman" w:hAnsi="Times New Roman"/>
-          <w:color w:val="000000" w:themeColor="text1"/>
-          <w:sz w:val="28"/>
-        </w:rPr>
-        <w:t>ушку себе прихватит.</w:t>
+        <w:t>Пауку, что он такую девушку себе прихватит.</w:t>
       </w:r>
     </w:p>
     <w:p>
       <w:pPr>
-        <w:spacing w:before="113" w:after="113" w:line="360" w:lineRule="auto"/>
-        <w:ind w:left="170" w:right="85" w:firstLine="680"/>
+        <w:spacing w:line="360" w:lineRule="auto"/>
+        <w:ind w:firstLine="709"/>
         <w:jc w:val="both"/>
         <w:rPr>
           <w:rFonts w:ascii="Times New Roman" w:hAnsi="Times New Roman"/>
@@ -417,21 +345,13 @@
           <w:color w:val="000000" w:themeColor="text1"/>
           <w:sz w:val="28"/>
         </w:rPr>
-        <w:t>Среди прочего был такой персонаж, так Тони Старк. Правда, разговора с ним не получилось, как он ни старался, потому что внимание гениального изобретателя было полностью приковано к длинноногой модели, с которой он пришел. И на данный м</w:t>
-      </w:r>
-      <w:r>
-        <w:rPr>
-          <w:rFonts w:ascii="Times New Roman" w:hAnsi="Times New Roman"/>
-          <w:color w:val="000000" w:themeColor="text1"/>
-          <w:sz w:val="28"/>
-        </w:rPr>
-        <w:t>омент долгие разговоры с таким парнем, как я, его не интересовали.</w:t>
+        <w:t>Среди прочего был такой персонаж, так Тони Старк. Правда, разговора с ним не получилось, как он ни старался, потому что внимание гениального изобретателя было полностью приковано к длинноногой модели, с которой он пришел. И на данный момент долгие разговоры с таким парнем, как я, его не интересовали.</w:t>
       </w:r>
     </w:p>
     <w:p>
       <w:pPr>
-        <w:spacing w:before="113" w:after="113" w:line="360" w:lineRule="auto"/>
-        <w:ind w:left="170" w:right="85" w:firstLine="680"/>
+        <w:spacing w:line="360" w:lineRule="auto"/>
+        <w:ind w:firstLine="709"/>
         <w:jc w:val="both"/>
         <w:rPr>
           <w:rFonts w:ascii="Times New Roman" w:hAnsi="Times New Roman"/>
@@ -450,8 +370,8 @@
     </w:p>
     <w:p>
       <w:pPr>
-        <w:spacing w:before="113" w:after="113" w:line="360" w:lineRule="auto"/>
-        <w:ind w:left="170" w:right="85" w:firstLine="680"/>
+        <w:spacing w:line="360" w:lineRule="auto"/>
+        <w:ind w:firstLine="709"/>
         <w:jc w:val="both"/>
         <w:rPr>
           <w:rFonts w:ascii="Times New Roman" w:hAnsi="Times New Roman"/>
@@ -465,29 +385,13 @@
           <w:color w:val="000000" w:themeColor="text1"/>
           <w:sz w:val="28"/>
         </w:rPr>
-        <w:t>Наконец, мои пищеварител</w:t>
-      </w:r>
-      <w:r>
-        <w:rPr>
-          <w:rFonts w:ascii="Times New Roman" w:hAnsi="Times New Roman"/>
-          <w:color w:val="000000" w:themeColor="text1"/>
-          <w:sz w:val="28"/>
-        </w:rPr>
-        <w:t>ьные блуждания вывели меня к столу из одних, вид и запах выставленных на какой блюд, родился сглотнуть комок, внезапно образовавшийся в горле. Аппетит на креветки был, но, чувствуя себя любопытными взглядами, я вынужден был гасить желание схватить с десято</w:t>
-      </w:r>
-      <w:r>
-        <w:rPr>
-          <w:rFonts w:ascii="Times New Roman" w:hAnsi="Times New Roman"/>
-          <w:color w:val="000000" w:themeColor="text1"/>
-          <w:sz w:val="28"/>
-        </w:rPr>
-        <w:t>к, и просто запихать их в рот.</w:t>
+        <w:t>Наконец, мои пищеварительные блуждания вывели меня к столу из одних, вид и запах выставленных на какой блюд, родился сглотнуть комок, внезапно образовавшийся в горле. Аппетит на креветки был, но, чувствуя себя любопытными взглядами, я вынужден был гасить желание схватить с десяток, и просто запихать их в рот.</w:t>
       </w:r>
     </w:p>
     <w:p>
       <w:pPr>
-        <w:spacing w:before="113" w:after="113" w:line="360" w:lineRule="auto"/>
-        <w:ind w:left="170" w:right="85" w:firstLine="680"/>
+        <w:spacing w:line="360" w:lineRule="auto"/>
+        <w:ind w:firstLine="709"/>
         <w:jc w:val="both"/>
         <w:rPr>
           <w:rFonts w:ascii="Times New Roman" w:hAnsi="Times New Roman"/>
@@ -522,8 +426,8 @@
     </w:p>
     <w:p>
       <w:pPr>
-        <w:spacing w:before="113" w:after="113" w:line="360" w:lineRule="auto"/>
-        <w:ind w:left="170" w:right="85" w:firstLine="680"/>
+        <w:spacing w:line="360" w:lineRule="auto"/>
+        <w:ind w:firstLine="709"/>
         <w:jc w:val="both"/>
         <w:rPr>
           <w:rFonts w:ascii="Times New Roman" w:hAnsi="Times New Roman"/>
@@ -542,8 +446,8 @@
     </w:p>
     <w:p>
       <w:pPr>
-        <w:spacing w:before="113" w:after="113" w:line="360" w:lineRule="auto"/>
-        <w:ind w:left="170" w:right="85" w:firstLine="680"/>
+        <w:spacing w:line="360" w:lineRule="auto"/>
+        <w:ind w:firstLine="709"/>
         <w:jc w:val="both"/>
         <w:rPr>
           <w:rFonts w:ascii="Times New Roman" w:hAnsi="Times New Roman"/>
@@ -578,8 +482,8 @@
     </w:p>
     <w:p>
       <w:pPr>
-        <w:spacing w:before="113" w:after="113" w:line="360" w:lineRule="auto"/>
-        <w:ind w:left="170" w:right="85" w:firstLine="680"/>
+        <w:spacing w:line="360" w:lineRule="auto"/>
+        <w:ind w:firstLine="709"/>
         <w:jc w:val="both"/>
         <w:rPr>
           <w:rFonts w:ascii="Times New Roman" w:hAnsi="Times New Roman"/>
@@ -593,24 +497,15 @@
           <w:color w:val="000000" w:themeColor="text1"/>
           <w:sz w:val="28"/>
         </w:rPr>
-        <w:lastRenderedPageBreak/>
-        <w:t>Девушка действительно была велик</w:t>
-      </w:r>
-      <w:r>
-        <w:rPr>
-          <w:rFonts w:ascii="Times New Roman" w:hAnsi="Times New Roman"/>
-          <w:color w:val="000000" w:themeColor="text1"/>
-          <w:sz w:val="28"/>
-        </w:rPr>
-        <w:t>олепна. Длинное приталенное черное шелковое платье с глубоким вырезом сбоку, доходившим до бедра, было перехвачено на осиной талии у М. Джея шелковым поясом, подчеркивающим и без того бросающуюся в глаза фигуру. Ее длинные волосы, теперь распущенные, падал</w:t>
-      </w:r>
-      <w:r>
-        <w:rPr>
-          <w:rFonts w:ascii="Times New Roman" w:hAnsi="Times New Roman"/>
-          <w:color w:val="000000" w:themeColor="text1"/>
-          <w:sz w:val="28"/>
-        </w:rPr>
-        <w:t>и на плечи красными прядями светящегося пламени. Искусно нанесенный макияж подчеркнул пронзительную сторону, которая, уверена, покорила сегодня больше, чем мужское сердце.</w:t>
+        <w:t>Девушка действительно была великолепна. Длинное приталенное черное шелковое платье с глубоким вырезом сбоку, доходившим до бедра, было перехвачено на осиной талии у М. Джея шелковым поясом, подчеркивающим и без того бросающуюся в глаза фигуру. Ее длинные волосы, теперь распущенные, падали на плечи красными прядями светящегося пламени. Искусно нанесенный макияж подчеркнул пронзительную сторону, которая, уверена, покорила сегодня больше, чем мужское сердце</w:t>
+      </w:r>
+      <w:r>
+        <w:rPr>
+          <w:rFonts w:ascii="Times New Roman" w:hAnsi="Times New Roman"/>
+          <w:color w:val="000000" w:themeColor="text1"/>
+          <w:sz w:val="28"/>
+        </w:rPr>
+        <w:t>.</w:t>
       </w:r>
     </w:p>
     <w:sectPr>

</xml_diff>

<commit_message>
Changed LR2 (3 TIMES)
</commit_message>
<xml_diff>
--- a/LR2/40.docx
+++ b/LR2/40.docx
@@ -202,8 +202,16 @@
           <w:color w:val="000000" w:themeColor="text1"/>
           <w:sz w:val="28"/>
         </w:rPr>
+        <w:t xml:space="preserve">Несколько раз приходилось с холодной улыбкой извиняться, затеряться в толпе, сославшись на неотложные дела, чтобы быстро закрыть очередной </w:t>
+      </w:r>
+      <w:r>
+        <w:rPr>
+          <w:rFonts w:ascii="Times New Roman" w:hAnsi="Times New Roman"/>
+          <w:color w:val="000000" w:themeColor="text1"/>
+          <w:sz w:val="28"/>
+        </w:rPr>
         <w:lastRenderedPageBreak/>
-        <w:t xml:space="preserve">Несколько раз приходилось с холодной улыбкой извиняться, затеряться в толпе, сославшись на неотложные дела, чтобы быстро закрыть очередной пустой разговор с очередным собеседником, который неожиданно заинтересовался проектом </w:t>
+        <w:t xml:space="preserve">пустой разговор с очередным собеседником, который неожиданно заинтересовался проектом </w:t>
       </w:r>
       <w:r>
         <w:rPr>
@@ -497,7 +505,16 @@
           <w:color w:val="000000" w:themeColor="text1"/>
           <w:sz w:val="28"/>
         </w:rPr>
-        <w:t>Девушка действительно была великолепна. Длинное приталенное черное шелковое платье с глубоким вырезом сбоку, доходившим до бедра, было перехвачено на осиной талии у М. Джея шелковым поясом, подчеркивающим и без того бросающуюся в глаза фигуру. Ее длинные волосы, теперь распущенные, падали на плечи красными прядями светящегося пламени. Искусно нанесенный макияж подчеркнул пронзительную сторону, которая, уверена, покорила сегодня больше, чем мужское сердце</w:t>
+        <w:t xml:space="preserve">Девушка действительно была великолепна. Длинное приталенное черное шелковое платье с глубоким вырезом сбоку, доходившим до бедра, было перехвачено на осиной талии у М. Джея шелковым поясом, подчеркивающим и без того бросающуюся в глаза фигуру. Ее длинные </w:t>
+      </w:r>
+      <w:r>
+        <w:rPr>
+          <w:rFonts w:ascii="Times New Roman" w:hAnsi="Times New Roman"/>
+          <w:color w:val="000000" w:themeColor="text1"/>
+          <w:sz w:val="28"/>
+        </w:rPr>
+        <w:lastRenderedPageBreak/>
+        <w:t>волосы, теперь распущенные, падали на плечи красными прядями светящегося пламени. Искусно нанесенный макияж подчеркнул пронзительную сторону, которая, уверена, покорила сегодня больше, чем мужское сердце</w:t>
       </w:r>
       <w:r>
         <w:rPr>
@@ -507,6 +524,17 @@
         </w:rPr>
         <w:t>.</w:t>
       </w:r>
+    </w:p>
+    <w:p>
+      <w:pPr>
+        <w:spacing w:line="360" w:lineRule="auto"/>
+        <w:jc w:val="both"/>
+        <w:rPr>
+          <w:rFonts w:ascii="Times New Roman" w:hAnsi="Times New Roman"/>
+          <w:color w:val="000000" w:themeColor="text1"/>
+          <w:sz w:val="28"/>
+        </w:rPr>
+      </w:pPr>
     </w:p>
     <w:sectPr>
       <w:pgSz w:w="11908" w:h="16848"/>

</xml_diff>

<commit_message>
Changed LR2 (4 TIMES)
</commit_message>
<xml_diff>
--- a/LR2/40.docx
+++ b/LR2/40.docx
@@ -71,7 +71,23 @@
           <w:color w:val="000000" w:themeColor="text1"/>
           <w:sz w:val="28"/>
         </w:rPr>
-        <w:t>Потом меня представили другому человеку. Потом еще. Я почувствовал, как внутри поднялась новая волна раздражения, и мой желудок начал сжиматься от голода. Вид еды был жутким, а желудок предательски заурчал.</w:t>
+        <w:t>Потом меня представили другому</w:t>
+      </w:r>
+      <w:r>
+        <w:rPr>
+          <w:rFonts w:ascii="Times New Roman" w:hAnsi="Times New Roman"/>
+          <w:color w:val="000000" w:themeColor="text1"/>
+          <w:sz w:val="28"/>
+        </w:rPr>
+        <w:t xml:space="preserve"> </w:t>
+      </w:r>
+      <w:r>
+        <w:rPr>
+          <w:rFonts w:ascii="Times New Roman" w:hAnsi="Times New Roman"/>
+          <w:color w:val="000000" w:themeColor="text1"/>
+          <w:sz w:val="28"/>
+        </w:rPr>
+        <w:t>человеку. Потом еще. Я почувствовал, как внутри поднялась новая волна раздражения, и мой желудок начал сжиматься от голода. Вид еды был жутким, а желудок предательски заурчал.</w:t>
       </w:r>
     </w:p>
     <w:p>
@@ -150,7 +166,55 @@
           <w:color w:val="000000" w:themeColor="text1"/>
           <w:sz w:val="28"/>
         </w:rPr>
-        <w:t>Самое смешное, что большинство из этих людей этого не знали. В общем. Но они я – да. Поэтому моей тушке ничего не оставалось, как со стоическим спокойствием выносить наполненные нездоровым любопытством мнения женщин</w:t>
+        <w:t xml:space="preserve">Самое смешное, что большинство из этих людей этого не знали. В общем. Но они я </w:t>
+      </w:r>
+      <w:r>
+        <w:rPr>
+          <w:rFonts w:ascii="Times New Roman" w:hAnsi="Times New Roman"/>
+          <w:color w:val="000000" w:themeColor="text1"/>
+          <w:sz w:val="28"/>
+        </w:rPr>
+        <w:t>-</w:t>
+      </w:r>
+      <w:r>
+        <w:rPr>
+          <w:rFonts w:ascii="Times New Roman" w:hAnsi="Times New Roman"/>
+          <w:color w:val="000000" w:themeColor="text1"/>
+          <w:sz w:val="28"/>
+        </w:rPr>
+        <w:t xml:space="preserve"> да. Поэтому моей тушке ничего не оставалось, как со стоическим спокойствием</w:t>
+      </w:r>
+      <w:r>
+        <w:rPr>
+          <w:rFonts w:ascii="Times New Roman" w:hAnsi="Times New Roman"/>
+          <w:color w:val="000000" w:themeColor="text1"/>
+          <w:sz w:val="28"/>
+        </w:rPr>
+        <w:t xml:space="preserve"> </w:t>
+      </w:r>
+      <w:r>
+        <w:rPr>
+          <w:rFonts w:ascii="Times New Roman" w:hAnsi="Times New Roman"/>
+          <w:color w:val="000000" w:themeColor="text1"/>
+          <w:sz w:val="28"/>
+        </w:rPr>
+        <w:t>выносить</w:t>
+      </w:r>
+      <w:r>
+        <w:rPr>
+          <w:rFonts w:ascii="Times New Roman" w:hAnsi="Times New Roman"/>
+          <w:color w:val="000000" w:themeColor="text1"/>
+          <w:sz w:val="28"/>
+        </w:rPr>
+        <w:t xml:space="preserve"> </w:t>
+      </w:r>
+      <w:r>
+        <w:rPr>
+          <w:rFonts w:ascii="Times New Roman" w:hAnsi="Times New Roman"/>
+          <w:color w:val="000000" w:themeColor="text1"/>
+          <w:sz w:val="28"/>
+        </w:rPr>
+        <w:t>наполненные нездоровым любопытством мнения женщин</w:t>
       </w:r>
       <w:r>
         <w:rPr>
@@ -211,15 +275,15 @@
           <w:sz w:val="28"/>
         </w:rPr>
         <w:lastRenderedPageBreak/>
-        <w:t xml:space="preserve">пустой разговор с очередным собеседником, который неожиданно заинтересовался проектом </w:t>
-      </w:r>
-      <w:r>
-        <w:rPr>
-          <w:rFonts w:ascii="Times New Roman" w:hAnsi="Times New Roman"/>
-          <w:color w:val="000000" w:themeColor="text1"/>
-          <w:sz w:val="28"/>
-        </w:rPr>
-        <w:t>«</w:t>
+        <w:t>пустой разговор с очередным собеседником, который неожиданно заинтересовался проектом</w:t>
+      </w:r>
+      <w:r>
+        <w:rPr>
+          <w:rFonts w:ascii="Times New Roman" w:hAnsi="Times New Roman"/>
+          <w:color w:val="000000" w:themeColor="text1"/>
+          <w:sz w:val="28"/>
+        </w:rPr>
+        <w:t xml:space="preserve"> “</w:t>
       </w:r>
       <w:r>
         <w:rPr>
@@ -235,15 +299,15 @@
           <w:color w:val="000000" w:themeColor="text1"/>
           <w:sz w:val="28"/>
         </w:rPr>
-        <w:t>»</w:t>
-      </w:r>
-      <w:r>
-        <w:rPr>
-          <w:rFonts w:ascii="Times New Roman" w:hAnsi="Times New Roman"/>
-          <w:color w:val="000000" w:themeColor="text1"/>
-          <w:sz w:val="28"/>
-        </w:rPr>
-        <w:t xml:space="preserve">. </w:t>
+        <w:t>”</w:t>
+      </w:r>
+      <w:r>
+        <w:rPr>
+          <w:rFonts w:ascii="Times New Roman" w:hAnsi="Times New Roman"/>
+          <w:color w:val="000000" w:themeColor="text1"/>
+          <w:sz w:val="28"/>
+        </w:rPr>
+        <w:t>.</w:t>
       </w:r>
     </w:p>
     <w:p>
@@ -353,7 +417,23 @@
           <w:color w:val="000000" w:themeColor="text1"/>
           <w:sz w:val="28"/>
         </w:rPr>
-        <w:t>Среди прочего был такой персонаж, так Тони Старк. Правда, разговора с ним не получилось, как он ни старался, потому что внимание гениального изобретателя было полностью приковано к длинноногой модели, с которой он пришел. И на данный момент долгие разговоры с таким парнем, как я, его не интересовали.</w:t>
+        <w:t xml:space="preserve">Среди прочего был такой персонаж, </w:t>
+      </w:r>
+      <w:r>
+        <w:rPr>
+          <w:rFonts w:ascii="Times New Roman" w:hAnsi="Times New Roman"/>
+          <w:color w:val="000000" w:themeColor="text1"/>
+          <w:sz w:val="28"/>
+        </w:rPr>
+        <w:t>к</w:t>
+      </w:r>
+      <w:r>
+        <w:rPr>
+          <w:rFonts w:ascii="Times New Roman" w:hAnsi="Times New Roman"/>
+          <w:color w:val="000000" w:themeColor="text1"/>
+          <w:sz w:val="28"/>
+        </w:rPr>
+        <w:t>ак Тони Старк. Правда, разговора с ним не получилось, как он ни старался, потому что внимание гениального изобретателя было полностью приковано к длинноногой модели, с которой он пришел. И на данный момент долгие разговоры с таким парнем, как я, его не интересовали.</w:t>
       </w:r>
     </w:p>
     <w:p>
@@ -469,7 +549,23 @@
           <w:color w:val="000000" w:themeColor="text1"/>
           <w:sz w:val="28"/>
         </w:rPr>
-        <w:t>Привет, Мэри Джейн, – мой судорожно</w:t>
+        <w:t>Привет,</w:t>
+      </w:r>
+      <w:r>
+        <w:rPr>
+          <w:rFonts w:ascii="Times New Roman" w:hAnsi="Times New Roman"/>
+          <w:color w:val="000000" w:themeColor="text1"/>
+          <w:sz w:val="28"/>
+        </w:rPr>
+        <w:t xml:space="preserve"> </w:t>
+      </w:r>
+      <w:r>
+        <w:rPr>
+          <w:rFonts w:ascii="Times New Roman" w:hAnsi="Times New Roman"/>
+          <w:color w:val="000000" w:themeColor="text1"/>
+          <w:sz w:val="28"/>
+        </w:rPr>
+        <w:t xml:space="preserve">Мэри Джейн, </w:t>
       </w:r>
       <w:r>
         <w:rPr>
@@ -485,7 +581,55 @@
           <w:color w:val="000000" w:themeColor="text1"/>
           <w:sz w:val="28"/>
         </w:rPr>
-        <w:t>восхищенный вздох получился слишком откровенным. – Восхитительно выглядишь.</w:t>
+        <w:t xml:space="preserve"> мой судорожно</w:t>
+      </w:r>
+      <w:r>
+        <w:rPr>
+          <w:rFonts w:ascii="Times New Roman" w:hAnsi="Times New Roman"/>
+          <w:color w:val="000000" w:themeColor="text1"/>
+          <w:sz w:val="28"/>
+        </w:rPr>
+        <w:t>-</w:t>
+      </w:r>
+      <w:r>
+        <w:rPr>
+          <w:rFonts w:ascii="Times New Roman" w:hAnsi="Times New Roman"/>
+          <w:color w:val="000000" w:themeColor="text1"/>
+          <w:sz w:val="28"/>
+        </w:rPr>
+        <w:t>восхищенный вздох получился</w:t>
+      </w:r>
+      <w:r>
+        <w:rPr>
+          <w:rFonts w:ascii="Times New Roman" w:hAnsi="Times New Roman"/>
+          <w:color w:val="000000" w:themeColor="text1"/>
+          <w:sz w:val="28"/>
+        </w:rPr>
+        <w:t xml:space="preserve"> </w:t>
+      </w:r>
+      <w:r>
+        <w:rPr>
+          <w:rFonts w:ascii="Times New Roman" w:hAnsi="Times New Roman"/>
+          <w:color w:val="000000" w:themeColor="text1"/>
+          <w:sz w:val="28"/>
+        </w:rPr>
+        <w:t xml:space="preserve">слишком откровенным. </w:t>
+      </w:r>
+      <w:r>
+        <w:rPr>
+          <w:rFonts w:ascii="Times New Roman" w:hAnsi="Times New Roman"/>
+          <w:color w:val="000000" w:themeColor="text1"/>
+          <w:sz w:val="28"/>
+        </w:rPr>
+        <w:t>-</w:t>
+      </w:r>
+      <w:r>
+        <w:rPr>
+          <w:rFonts w:ascii="Times New Roman" w:hAnsi="Times New Roman"/>
+          <w:color w:val="000000" w:themeColor="text1"/>
+          <w:sz w:val="28"/>
+        </w:rPr>
+        <w:t xml:space="preserve"> Восхитительно выглядишь.</w:t>
       </w:r>
     </w:p>
     <w:p>

</xml_diff>

<commit_message>
Changed LR2 (6 TIMES)
</commit_message>
<xml_diff>
--- a/LR2/40.docx
+++ b/LR2/40.docx
@@ -295,11 +295,11 @@
       </w:r>
       <w:r>
         <w:rPr>
-          <w:rFonts w:ascii="Times New Roman" w:hAnsi="Times New Roman"/>
-          <w:color w:val="000000" w:themeColor="text1"/>
-          <w:sz w:val="28"/>
-        </w:rPr>
-        <w:t>”</w:t>
+          <w:rFonts w:ascii="Times New Roman" w:hAnsi="Times New Roman" w:hint="eastAsia"/>
+          <w:color w:val="000000" w:themeColor="text1"/>
+          <w:sz w:val="28"/>
+        </w:rPr>
+        <w:t>“</w:t>
       </w:r>
       <w:r>
         <w:rPr>

</xml_diff>

<commit_message>
Changed LR2 (7 TIMES)
</commit_message>
<xml_diff>
--- a/LR2/40.docx
+++ b/LR2/40.docx
@@ -285,16 +285,14 @@
         </w:rPr>
         <w:t xml:space="preserve"> </w:t>
       </w:r>
-      <w:bookmarkStart w:id="0" w:name="_Hlk115879637"/>
-      <w:r>
-        <w:rPr>
-          <w:rFonts w:ascii="Times New Roman" w:hAnsi="Times New Roman"/>
-          <w:color w:val="000000" w:themeColor="text1"/>
-          <w:sz w:val="28"/>
-        </w:rPr>
-        <w:t>“</w:t>
-      </w:r>
-      <w:bookmarkEnd w:id="0"/>
+      <w:r>
+        <w:rPr>
+          <w:rFonts w:ascii="Times New Roman" w:hAnsi="Times New Roman"/>
+          <w:sz w:val="28"/>
+          <w:szCs w:val="28"/>
+        </w:rPr>
+        <w:t>"</w:t>
+      </w:r>
       <w:r>
         <w:rPr>
           <w:rFonts w:ascii="Times New Roman" w:hAnsi="Times New Roman"/>
@@ -306,10 +304,10 @@
       <w:r>
         <w:rPr>
           <w:rFonts w:ascii="Times New Roman" w:hAnsi="Times New Roman"/>
-          <w:color w:val="000000" w:themeColor="text1"/>
-          <w:sz w:val="28"/>
-        </w:rPr>
-        <w:t>“</w:t>
+          <w:sz w:val="28"/>
+          <w:szCs w:val="28"/>
+        </w:rPr>
+        <w:t>"</w:t>
       </w:r>
       <w:r>
         <w:rPr>
@@ -357,7 +355,25 @@
           <w:color w:val="000000" w:themeColor="text1"/>
           <w:sz w:val="28"/>
         </w:rPr>
-        <w:t>Особенно с Гвен. Юная мисс Стейси произвела на меня сильное впечатление и я несколько раз ловил себя на мысли, что из</w:t>
+        <w:t xml:space="preserve">Особенно с Гвен. Юная мисс Стейси произвела на меня </w:t>
+      </w:r>
+      <w:proofErr w:type="gramStart"/>
+      <w:r>
+        <w:rPr>
+          <w:rFonts w:ascii="Times New Roman" w:hAnsi="Times New Roman"/>
+          <w:color w:val="000000" w:themeColor="text1"/>
+          <w:sz w:val="28"/>
+        </w:rPr>
+        <w:t>сильное впечатление</w:t>
+      </w:r>
+      <w:proofErr w:type="gramEnd"/>
+      <w:r>
+        <w:rPr>
+          <w:rFonts w:ascii="Times New Roman" w:hAnsi="Times New Roman"/>
+          <w:color w:val="000000" w:themeColor="text1"/>
+          <w:sz w:val="28"/>
+        </w:rPr>
+        <w:t xml:space="preserve"> и я несколько раз ловил себя на мысли, что из</w:t>
       </w:r>
       <w:r>
         <w:rPr>

</xml_diff>